<commit_message>
[MOD] mail before 1 day and after due date
</commit_message>
<xml_diff>
--- a/employee_onboarding_offboarding/contracts/Contract_F_Butt_12345.docx
+++ b/employee_onboarding_offboarding/contracts/Contract_F_Butt_12345.docx
@@ -31,7 +31,7 @@
         </w:rPr>
       </w:pPr>
       <w:r>
-        <w:t>This Independent Contractor Service Agreement (“Agreement”) is made this offer 09 September 2025, by and between:</w:t>
+        <w:t>This Independent Contractor Service Agreement (“Agreement”) is made this offer 10 September 2025, by and between:</w:t>
       </w:r>
     </w:p>
     <w:p>
@@ -245,7 +245,7 @@
         </w:rPr>
       </w:pPr>
       <w:r>
-        <w:t>This Agreement shall commence on 01 October 2025 and will continue until terminated by either party in accordance with the terms outlined in Section 8.</w:t>
+        <w:t>This Agreement shall commence on 11 September 2025 and will continue until terminated by either party in accordance with the terms outlined in Section 8.</w:t>
       </w:r>
     </w:p>
     <w:p>
@@ -2213,7 +2213,7 @@
       </w:pPr>
       <w:r>
         <w:br/>
-        <w:t>09 September 2025</w:t>
+        <w:t>10 September 2025</w:t>
       </w:r>
     </w:p>
     <w:p>
@@ -2263,7 +2263,7 @@
         </w:rPr>
       </w:pPr>
       <w:r>
-        <w:t>09 September 2025:</w:t>
+        <w:t>10 September 2025:</w:t>
       </w:r>
     </w:p>
     <w:p>

</xml_diff>